<commit_message>
git useContext, useCallback, reducer, useMemo 학습한 날
</commit_message>
<xml_diff>
--- a/React/230717_react_class_levelTest/제출/2. 레벨테스트_JavaScript_점수 포함_정덕진.docx
+++ b/React/230717_react_class_levelTest/제출/2. 레벨테스트_JavaScript_점수 포함_정덕진.docx
@@ -332,6 +332,47 @@
           <w:ilvl w:val="0"/>
           <w:numId w:val="0"/>
         </w:numPr>
+        <w:rPr>
+          <w:rFonts w:hint="eastAsia"/>
+        </w:rPr>
+      </w:pPr>
+      <w:r>
+        <w:rPr>
+          <w:rFonts w:hint="eastAsia"/>
+        </w:rPr>
+        <w:t>-</w:t>
+      </w:r>
+      <w:r>
+        <w:t xml:space="preserve"> </w:t>
+      </w:r>
+      <w:r>
+        <w:rPr>
+          <w:rFonts w:hint="eastAsia"/>
+        </w:rPr>
+        <w:t xml:space="preserve">깃 </w:t>
+      </w:r>
+      <w:proofErr w:type="gramStart"/>
+      <w:r>
+        <w:rPr>
+          <w:rFonts w:hint="eastAsia"/>
+        </w:rPr>
+        <w:t>주소 :</w:t>
+      </w:r>
+      <w:proofErr w:type="gramEnd"/>
+      <w:r>
+        <w:t xml:space="preserve"> </w:t>
+      </w:r>
+      <w:r>
+        <w:t>https://bit.ly/46UfbRZ</w:t>
+      </w:r>
+    </w:p>
+    <w:p>
+      <w:pPr>
+        <w:pStyle w:val="04"/>
+        <w:numPr>
+          <w:ilvl w:val="0"/>
+          <w:numId w:val="0"/>
+        </w:numPr>
         <w:ind w:left="238"/>
       </w:pPr>
       <w:r>
@@ -1652,6 +1693,7 @@
       </w:pPr>
       <w:proofErr w:type="spellStart"/>
       <w:r>
+        <w:lastRenderedPageBreak/>
         <w:t>Border-</w:t>
       </w:r>
       <w:proofErr w:type="gramStart"/>
@@ -2502,6 +2544,7 @@
         <w:rPr>
           <w:lang w:val="en-US"/>
         </w:rPr>
+        <w:lastRenderedPageBreak/>
         <w:t>function(</w:t>
       </w:r>
       <w:proofErr w:type="gramEnd"/>
@@ -2528,7 +2571,6 @@
         <w:rPr>
           <w:lang w:val="en-US"/>
         </w:rPr>
-        <w:lastRenderedPageBreak/>
         <w:t>console.log(“hello”)}</w:t>
       </w:r>
     </w:p>
@@ -3196,6 +3238,7 @@
           <w:rFonts w:hint="eastAsia"/>
           <w:lang w:val="en-US"/>
         </w:rPr>
+        <w:lastRenderedPageBreak/>
         <w:t>s</w:t>
       </w:r>
       <w:r>
@@ -3283,7 +3326,6 @@
           <w:rFonts w:hint="eastAsia"/>
           <w:lang w:val="en-US"/>
         </w:rPr>
-        <w:lastRenderedPageBreak/>
         <w:t>1</w:t>
       </w:r>
       <w:r>

</xml_diff>